<commit_message>
last changes to this thingy.
</commit_message>
<xml_diff>
--- a/analysis/templates/template.docx
+++ b/analysis/templates/template.docx
@@ -33,8 +33,6 @@
       <w:r>
         <w:t>2016-01-20</w:t>
       </w:r>
-      <w:bookmarkStart w:id="0" w:name="_GoBack"/>
-      <w:bookmarkEnd w:id="0"/>
     </w:p>
     <w:p>
       <w:pPr>
@@ -48,8 +46,8 @@
       <w:pPr>
         <w:pStyle w:val="berschrift1"/>
       </w:pPr>
-      <w:bookmarkStart w:id="1" w:name="heading-1"/>
-      <w:bookmarkEnd w:id="1"/>
+      <w:bookmarkStart w:id="0" w:name="heading-1"/>
+      <w:bookmarkEnd w:id="0"/>
       <w:r>
         <w:t>Heading 1</w:t>
       </w:r>
@@ -159,8 +157,8 @@
       <w:pPr>
         <w:pStyle w:val="berschrift2"/>
       </w:pPr>
-      <w:bookmarkStart w:id="2" w:name="heading-2"/>
-      <w:bookmarkEnd w:id="2"/>
+      <w:bookmarkStart w:id="1" w:name="heading-2"/>
+      <w:bookmarkEnd w:id="1"/>
       <w:r>
         <w:t>Heading 2</w:t>
       </w:r>
@@ -172,6 +170,8 @@
       <w:r>
         <w:t>You can also embed plots, for example:</w:t>
       </w:r>
+      <w:bookmarkStart w:id="2" w:name="_GoBack"/>
+      <w:bookmarkEnd w:id="2"/>
     </w:p>
     <w:p>
       <w:pPr>
@@ -792,6 +792,11 @@
     <w:lsdException w:name="Table Web 3" w:semiHidden="1" w:unhideWhenUsed="1"/>
     <w:lsdException w:name="Balloon Text" w:semiHidden="1" w:unhideWhenUsed="1"/>
     <w:lsdException w:name="Table Theme" w:semiHidden="1" w:unhideWhenUsed="1"/>
+    <w:lsdException w:name="Light Shading"/>
+    <w:lsdException w:name="Light List"/>
+    <w:lsdException w:name="Light Grid"/>
+    <w:lsdException w:name="Medium Shading 1"/>
+    <w:lsdException w:name="Medium Shading 2"/>
     <w:lsdException w:name="Medium List 1"/>
     <w:lsdException w:name="Medium List 2"/>
     <w:lsdException w:name="Medium Grid 1"/>
@@ -1271,6 +1276,13 @@
     <w:uiPriority w:val="9"/>
     <w:unhideWhenUsed/>
     <w:qFormat/>
+    <w:rsid w:val="00AA4A53"/>
+    <w:pPr>
+      <w:spacing w:after="0"/>
+    </w:pPr>
+    <w:rPr>
+      <w:sz w:val="20"/>
+    </w:rPr>
   </w:style>
   <w:style w:type="paragraph" w:customStyle="1" w:styleId="DefinitionTerm">
     <w:name w:val="Definition Term"/>

</xml_diff>